<commit_message>
Correção análise experimental quicksort_externo e relatório
</commit_message>
<xml_diff>
--- a/ED2 - TP2/Relatório - TP2.docx
+++ b/ED2 - TP2/Relatório - TP2.docx
@@ -7774,7 +7774,7 @@
           <w:sz w:val="24"/>
           <w:szCs w:val="24"/>
         </w:rPr>
-        <w:t>selection</w:t>
+        <w:t>insertion</w:t>
       </w:r>
       <w:proofErr w:type="spellEnd"/>
       <w:r>
@@ -7858,6 +7858,8 @@
       <w:proofErr w:type="spellStart"/>
       <w:r>
         <w:rPr>
+          <w:i/>
+          <w:iCs/>
           <w:sz w:val="24"/>
           <w:szCs w:val="24"/>
         </w:rPr>
@@ -7866,6 +7868,8 @@
       <w:proofErr w:type="spellEnd"/>
       <w:r>
         <w:rPr>
+          <w:i/>
+          <w:iCs/>
           <w:sz w:val="24"/>
           <w:szCs w:val="24"/>
         </w:rPr>
@@ -7874,6 +7878,8 @@
       <w:proofErr w:type="spellStart"/>
       <w:r>
         <w:rPr>
+          <w:i/>
+          <w:iCs/>
           <w:sz w:val="24"/>
           <w:szCs w:val="24"/>
         </w:rPr>
@@ -7937,6 +7943,106 @@
           <w:szCs w:val="24"/>
         </w:rPr>
         <w:t>, por precisar alocar e desalocar memória repetidas vezes, teve sua eficiência um pouco comprometida.</w:t>
+      </w:r>
+    </w:p>
+    <w:p>
+      <w:pPr>
+        <w:jc w:val="both"/>
+        <w:rPr>
+          <w:sz w:val="24"/>
+          <w:szCs w:val="24"/>
+        </w:rPr>
+      </w:pPr>
+      <w:r>
+        <w:rPr>
+          <w:sz w:val="24"/>
+          <w:szCs w:val="24"/>
+        </w:rPr>
+        <w:tab/>
+      </w:r>
+      <w:r>
+        <w:rPr>
+          <w:sz w:val="24"/>
+          <w:szCs w:val="24"/>
+        </w:rPr>
+        <w:tab/>
+        <w:t xml:space="preserve">Ainda na busca pelo método de ordenação interna ideal, implementamos o método </w:t>
+      </w:r>
+      <w:proofErr w:type="spellStart"/>
+      <w:r>
+        <w:rPr>
+          <w:i/>
+          <w:iCs/>
+          <w:sz w:val="24"/>
+          <w:szCs w:val="24"/>
+        </w:rPr>
+        <w:t>insertion</w:t>
+      </w:r>
+      <w:proofErr w:type="spellEnd"/>
+      <w:r>
+        <w:rPr>
+          <w:i/>
+          <w:iCs/>
+          <w:sz w:val="24"/>
+          <w:szCs w:val="24"/>
+        </w:rPr>
+        <w:t xml:space="preserve"> </w:t>
+      </w:r>
+      <w:proofErr w:type="spellStart"/>
+      <w:r>
+        <w:rPr>
+          <w:i/>
+          <w:iCs/>
+          <w:sz w:val="24"/>
+          <w:szCs w:val="24"/>
+        </w:rPr>
+        <w:t>sort</w:t>
+      </w:r>
+      <w:proofErr w:type="spellEnd"/>
+      <w:r>
+        <w:rPr>
+          <w:sz w:val="24"/>
+          <w:szCs w:val="24"/>
+        </w:rPr>
+        <w:t xml:space="preserve"> dada sua eficiência para vetores quase ordenados, haja vista que a inserção e remoção efetua apenas a transferência de 1 elemento para dentro ou fora do vetor. Dentre os 3 testados, o </w:t>
+      </w:r>
+      <w:proofErr w:type="spellStart"/>
+      <w:r>
+        <w:rPr>
+          <w:i/>
+          <w:iCs/>
+          <w:sz w:val="24"/>
+          <w:szCs w:val="24"/>
+        </w:rPr>
+        <w:t>insertion</w:t>
+      </w:r>
+      <w:proofErr w:type="spellEnd"/>
+      <w:r>
+        <w:rPr>
+          <w:i/>
+          <w:iCs/>
+          <w:sz w:val="24"/>
+          <w:szCs w:val="24"/>
+        </w:rPr>
+        <w:t xml:space="preserve"> </w:t>
+      </w:r>
+      <w:proofErr w:type="spellStart"/>
+      <w:r>
+        <w:rPr>
+          <w:i/>
+          <w:iCs/>
+          <w:sz w:val="24"/>
+          <w:szCs w:val="24"/>
+        </w:rPr>
+        <w:t>sort</w:t>
+      </w:r>
+      <w:proofErr w:type="spellEnd"/>
+      <w:r>
+        <w:rPr>
+          <w:sz w:val="24"/>
+          <w:szCs w:val="24"/>
+        </w:rPr>
+        <w:t xml:space="preserve"> se provou mais eficiente.</w:t>
       </w:r>
     </w:p>
     <w:p>
@@ -8123,15 +8229,6 @@
     </w:p>
     <w:p>
       <w:pPr>
-        <w:jc w:val="both"/>
-        <w:rPr>
-          <w:sz w:val="24"/>
-          <w:szCs w:val="24"/>
-        </w:rPr>
-      </w:pPr>
-    </w:p>
-    <w:p>
-      <w:pPr>
         <w:keepNext/>
         <w:ind w:firstLine="350"/>
         <w:jc w:val="center"/>
@@ -8139,23 +8236,13 @@
       <w:r>
         <w:rPr>
           <w:noProof/>
-          <w:sz w:val="24"/>
-          <w:szCs w:val="24"/>
         </w:rPr>
         <w:lastRenderedPageBreak/>
         <w:drawing>
-          <wp:anchor distT="0" distB="0" distL="114300" distR="114300" simplePos="0" relativeHeight="251668480" behindDoc="0" locked="0" layoutInCell="1" allowOverlap="1" wp14:anchorId="3C2F4152" wp14:editId="5E9CECF2">
-            <wp:simplePos x="0" y="0"/>
-            <wp:positionH relativeFrom="margin">
-              <wp:posOffset>812165</wp:posOffset>
-            </wp:positionH>
-            <wp:positionV relativeFrom="paragraph">
-              <wp:posOffset>0</wp:posOffset>
-            </wp:positionV>
-            <wp:extent cx="3564890" cy="2676525"/>
-            <wp:effectExtent l="0" t="0" r="0" b="9525"/>
-            <wp:wrapSquare wrapText="bothSides"/>
-            <wp:docPr id="5" name="Imagem 5"/>
+          <wp:inline distT="0" distB="0" distL="0" distR="0" wp14:anchorId="34E67600" wp14:editId="177C6C7C">
+            <wp:extent cx="3117850" cy="2339306"/>
+            <wp:effectExtent l="0" t="0" r="6350" b="4445"/>
+            <wp:docPr id="10" name="Imagem 10"/>
             <wp:cNvGraphicFramePr>
               <a:graphicFrameLocks xmlns:a="http://schemas.openxmlformats.org/drawingml/2006/main" noChangeAspect="1"/>
             </wp:cNvGraphicFramePr>
@@ -8163,7 +8250,7 @@
               <a:graphicData uri="http://schemas.openxmlformats.org/drawingml/2006/picture">
                 <pic:pic xmlns:pic="http://schemas.openxmlformats.org/drawingml/2006/picture">
                   <pic:nvPicPr>
-                    <pic:cNvPr id="0" name="Picture 1"/>
+                    <pic:cNvPr id="0" name="Picture 2"/>
                     <pic:cNvPicPr>
                       <a:picLocks noChangeAspect="1" noChangeArrowheads="1"/>
                     </pic:cNvPicPr>
@@ -8184,7 +8271,7 @@
                   <pic:spPr bwMode="auto">
                     <a:xfrm>
                       <a:off x="0" y="0"/>
-                      <a:ext cx="3564890" cy="2676525"/>
+                      <a:ext cx="3143013" cy="2358186"/>
                     </a:xfrm>
                     <a:prstGeom prst="rect">
                       <a:avLst/>
@@ -8197,100 +8284,18 @@
                 </pic:pic>
               </a:graphicData>
             </a:graphic>
-            <wp14:sizeRelH relativeFrom="margin">
-              <wp14:pctWidth>0</wp14:pctWidth>
-            </wp14:sizeRelH>
-            <wp14:sizeRelV relativeFrom="margin">
-              <wp14:pctHeight>0</wp14:pctHeight>
-            </wp14:sizeRelV>
-          </wp:anchor>
+          </wp:inline>
         </w:drawing>
       </w:r>
-    </w:p>
-    <w:p>
-      <w:pPr>
-        <w:keepNext/>
-        <w:ind w:firstLine="350"/>
-        <w:jc w:val="center"/>
-      </w:pPr>
-    </w:p>
-    <w:p>
-      <w:pPr>
-        <w:keepNext/>
-        <w:ind w:firstLine="350"/>
-        <w:jc w:val="center"/>
-      </w:pPr>
-    </w:p>
-    <w:p>
-      <w:pPr>
-        <w:keepNext/>
-        <w:ind w:firstLine="350"/>
-        <w:jc w:val="center"/>
-      </w:pPr>
-    </w:p>
-    <w:p>
-      <w:pPr>
-        <w:keepNext/>
-        <w:ind w:firstLine="350"/>
-        <w:jc w:val="center"/>
-      </w:pPr>
-    </w:p>
-    <w:p>
-      <w:pPr>
-        <w:keepNext/>
-        <w:ind w:firstLine="350"/>
-        <w:jc w:val="center"/>
-      </w:pPr>
-    </w:p>
-    <w:p>
-      <w:pPr>
-        <w:keepNext/>
-        <w:ind w:firstLine="350"/>
-        <w:jc w:val="center"/>
-      </w:pPr>
-    </w:p>
-    <w:p>
-      <w:pPr>
-        <w:keepNext/>
-        <w:ind w:firstLine="350"/>
-        <w:jc w:val="center"/>
-      </w:pPr>
-    </w:p>
-    <w:p>
-      <w:pPr>
-        <w:keepNext/>
-        <w:ind w:firstLine="350"/>
-        <w:jc w:val="center"/>
-      </w:pPr>
-    </w:p>
-    <w:p>
-      <w:pPr>
-        <w:pStyle w:val="Legenda"/>
-        <w:jc w:val="center"/>
-        <w:rPr>
-          <w:sz w:val="24"/>
-          <w:szCs w:val="24"/>
-        </w:rPr>
-      </w:pPr>
       <w:r>
         <w:rPr>
           <w:noProof/>
-          <w:sz w:val="24"/>
-          <w:szCs w:val="24"/>
         </w:rPr>
         <w:drawing>
-          <wp:anchor distT="0" distB="0" distL="114300" distR="114300" simplePos="0" relativeHeight="251669504" behindDoc="0" locked="0" layoutInCell="1" allowOverlap="1" wp14:anchorId="0FC0394B" wp14:editId="77961C6D">
-            <wp:simplePos x="0" y="0"/>
-            <wp:positionH relativeFrom="margin">
-              <wp:posOffset>815340</wp:posOffset>
-            </wp:positionH>
-            <wp:positionV relativeFrom="paragraph">
-              <wp:posOffset>167005</wp:posOffset>
-            </wp:positionV>
-            <wp:extent cx="3632200" cy="2726690"/>
-            <wp:effectExtent l="0" t="0" r="6350" b="0"/>
-            <wp:wrapSquare wrapText="bothSides"/>
-            <wp:docPr id="6" name="Imagem 6"/>
+          <wp:inline distT="0" distB="0" distL="0" distR="0" wp14:anchorId="151F5537" wp14:editId="15C45790">
+            <wp:extent cx="3343021" cy="2508250"/>
+            <wp:effectExtent l="0" t="0" r="0" b="6350"/>
+            <wp:docPr id="11" name="Imagem 11"/>
             <wp:cNvGraphicFramePr>
               <a:graphicFrameLocks xmlns:a="http://schemas.openxmlformats.org/drawingml/2006/main" noChangeAspect="1"/>
             </wp:cNvGraphicFramePr>
@@ -8298,7 +8303,7 @@
               <a:graphicData uri="http://schemas.openxmlformats.org/drawingml/2006/picture">
                 <pic:pic xmlns:pic="http://schemas.openxmlformats.org/drawingml/2006/picture">
                   <pic:nvPicPr>
-                    <pic:cNvPr id="0" name="Picture 2"/>
+                    <pic:cNvPr id="0" name="Picture 3"/>
                     <pic:cNvPicPr>
                       <a:picLocks noChangeAspect="1" noChangeArrowheads="1"/>
                     </pic:cNvPicPr>
@@ -8319,7 +8324,7 @@
                   <pic:spPr bwMode="auto">
                     <a:xfrm>
                       <a:off x="0" y="0"/>
-                      <a:ext cx="3632200" cy="2726690"/>
+                      <a:ext cx="3347082" cy="2511297"/>
                     </a:xfrm>
                     <a:prstGeom prst="rect">
                       <a:avLst/>
@@ -8332,134 +8337,18 @@
                 </pic:pic>
               </a:graphicData>
             </a:graphic>
-            <wp14:sizeRelH relativeFrom="margin">
-              <wp14:pctWidth>0</wp14:pctWidth>
-            </wp14:sizeRelH>
-            <wp14:sizeRelV relativeFrom="margin">
-              <wp14:pctHeight>0</wp14:pctHeight>
-            </wp14:sizeRelV>
-          </wp:anchor>
+          </wp:inline>
         </w:drawing>
       </w:r>
-    </w:p>
-    <w:p>
-      <w:pPr>
-        <w:ind w:firstLine="350"/>
-        <w:jc w:val="both"/>
-        <w:rPr>
-          <w:sz w:val="24"/>
-          <w:szCs w:val="24"/>
-        </w:rPr>
-      </w:pPr>
-    </w:p>
-    <w:p>
-      <w:pPr>
-        <w:ind w:firstLine="350"/>
-        <w:jc w:val="both"/>
-        <w:rPr>
-          <w:sz w:val="24"/>
-          <w:szCs w:val="24"/>
-        </w:rPr>
-      </w:pPr>
-    </w:p>
-    <w:p>
-      <w:pPr>
-        <w:ind w:firstLine="350"/>
-        <w:jc w:val="both"/>
-        <w:rPr>
-          <w:sz w:val="24"/>
-          <w:szCs w:val="24"/>
-        </w:rPr>
-      </w:pPr>
-    </w:p>
-    <w:p>
-      <w:pPr>
-        <w:ind w:firstLine="350"/>
-        <w:jc w:val="both"/>
-        <w:rPr>
-          <w:sz w:val="24"/>
-          <w:szCs w:val="24"/>
-        </w:rPr>
-      </w:pPr>
-    </w:p>
-    <w:p>
-      <w:pPr>
-        <w:ind w:firstLine="350"/>
-        <w:jc w:val="both"/>
-        <w:rPr>
-          <w:sz w:val="24"/>
-          <w:szCs w:val="24"/>
-        </w:rPr>
-      </w:pPr>
-    </w:p>
-    <w:p>
-      <w:pPr>
-        <w:ind w:firstLine="350"/>
-        <w:jc w:val="both"/>
-        <w:rPr>
-          <w:sz w:val="24"/>
-          <w:szCs w:val="24"/>
-        </w:rPr>
-      </w:pPr>
-    </w:p>
-    <w:p>
-      <w:pPr>
-        <w:ind w:firstLine="350"/>
-        <w:jc w:val="both"/>
-        <w:rPr>
-          <w:sz w:val="24"/>
-          <w:szCs w:val="24"/>
-        </w:rPr>
-      </w:pPr>
-    </w:p>
-    <w:p>
-      <w:pPr>
-        <w:ind w:firstLine="350"/>
-        <w:jc w:val="both"/>
-        <w:rPr>
-          <w:sz w:val="24"/>
-          <w:szCs w:val="24"/>
-        </w:rPr>
-      </w:pPr>
-    </w:p>
-    <w:p>
-      <w:pPr>
-        <w:ind w:firstLine="350"/>
-        <w:jc w:val="both"/>
-        <w:rPr>
-          <w:sz w:val="24"/>
-          <w:szCs w:val="24"/>
-        </w:rPr>
-      </w:pPr>
-    </w:p>
-    <w:p>
-      <w:pPr>
-        <w:ind w:firstLine="350"/>
-        <w:jc w:val="center"/>
-        <w:rPr>
-          <w:sz w:val="24"/>
-          <w:szCs w:val="24"/>
-        </w:rPr>
-      </w:pPr>
       <w:r>
         <w:rPr>
           <w:noProof/>
-          <w:sz w:val="24"/>
-          <w:szCs w:val="24"/>
         </w:rPr>
         <w:drawing>
-          <wp:anchor distT="0" distB="0" distL="114300" distR="114300" simplePos="0" relativeHeight="251670528" behindDoc="0" locked="0" layoutInCell="1" allowOverlap="1" wp14:anchorId="5581AA9B" wp14:editId="58D5FCDB">
-            <wp:simplePos x="0" y="0"/>
-            <wp:positionH relativeFrom="margin">
-              <wp:posOffset>815340</wp:posOffset>
-            </wp:positionH>
-            <wp:positionV relativeFrom="paragraph">
-              <wp:posOffset>5715</wp:posOffset>
-            </wp:positionV>
-            <wp:extent cx="3695065" cy="2774315"/>
-            <wp:effectExtent l="0" t="0" r="635" b="6985"/>
-            <wp:wrapSquare wrapText="bothSides"/>
-            <wp:docPr id="9" name="Imagem 9"/>
+          <wp:inline distT="0" distB="0" distL="0" distR="0" wp14:anchorId="3D877366" wp14:editId="0CA76792">
+            <wp:extent cx="3343021" cy="2508250"/>
+            <wp:effectExtent l="0" t="0" r="0" b="6350"/>
+            <wp:docPr id="7" name="Imagem 7"/>
             <wp:cNvGraphicFramePr>
               <a:graphicFrameLocks xmlns:a="http://schemas.openxmlformats.org/drawingml/2006/main" noChangeAspect="1"/>
             </wp:cNvGraphicFramePr>
@@ -8467,7 +8356,7 @@
               <a:graphicData uri="http://schemas.openxmlformats.org/drawingml/2006/picture">
                 <pic:pic xmlns:pic="http://schemas.openxmlformats.org/drawingml/2006/picture">
                   <pic:nvPicPr>
-                    <pic:cNvPr id="0" name="Picture 3"/>
+                    <pic:cNvPr id="0" name="Picture 1"/>
                     <pic:cNvPicPr>
                       <a:picLocks noChangeAspect="1" noChangeArrowheads="1"/>
                     </pic:cNvPicPr>
@@ -8488,7 +8377,7 @@
                   <pic:spPr bwMode="auto">
                     <a:xfrm>
                       <a:off x="0" y="0"/>
-                      <a:ext cx="3695065" cy="2774315"/>
+                      <a:ext cx="3356145" cy="2518097"/>
                     </a:xfrm>
                     <a:prstGeom prst="rect">
                       <a:avLst/>
@@ -8501,15 +8390,175 @@
                 </pic:pic>
               </a:graphicData>
             </a:graphic>
-            <wp14:sizeRelH relativeFrom="margin">
-              <wp14:pctWidth>0</wp14:pctWidth>
-            </wp14:sizeRelH>
-            <wp14:sizeRelV relativeFrom="margin">
-              <wp14:pctHeight>0</wp14:pctHeight>
-            </wp14:sizeRelV>
-          </wp:anchor>
+          </wp:inline>
         </w:drawing>
       </w:r>
+    </w:p>
+    <w:p>
+      <w:pPr>
+        <w:keepNext/>
+        <w:ind w:firstLine="350"/>
+        <w:jc w:val="center"/>
+      </w:pPr>
+    </w:p>
+    <w:p>
+      <w:pPr>
+        <w:keepNext/>
+        <w:ind w:firstLine="350"/>
+        <w:jc w:val="center"/>
+      </w:pPr>
+    </w:p>
+    <w:p>
+      <w:pPr>
+        <w:keepNext/>
+        <w:ind w:firstLine="350"/>
+        <w:jc w:val="center"/>
+      </w:pPr>
+    </w:p>
+    <w:p>
+      <w:pPr>
+        <w:keepNext/>
+        <w:ind w:firstLine="350"/>
+        <w:jc w:val="center"/>
+      </w:pPr>
+    </w:p>
+    <w:p>
+      <w:pPr>
+        <w:keepNext/>
+        <w:ind w:firstLine="350"/>
+        <w:jc w:val="center"/>
+      </w:pPr>
+    </w:p>
+    <w:p>
+      <w:pPr>
+        <w:keepNext/>
+        <w:ind w:firstLine="350"/>
+        <w:jc w:val="center"/>
+      </w:pPr>
+    </w:p>
+    <w:p>
+      <w:pPr>
+        <w:keepNext/>
+        <w:ind w:firstLine="350"/>
+        <w:jc w:val="center"/>
+      </w:pPr>
+    </w:p>
+    <w:p>
+      <w:pPr>
+        <w:keepNext/>
+        <w:ind w:firstLine="350"/>
+        <w:jc w:val="center"/>
+      </w:pPr>
+    </w:p>
+    <w:p>
+      <w:pPr>
+        <w:pStyle w:val="Legenda"/>
+        <w:jc w:val="center"/>
+        <w:rPr>
+          <w:sz w:val="24"/>
+          <w:szCs w:val="24"/>
+        </w:rPr>
+      </w:pPr>
+    </w:p>
+    <w:p>
+      <w:pPr>
+        <w:ind w:firstLine="350"/>
+        <w:jc w:val="both"/>
+        <w:rPr>
+          <w:sz w:val="24"/>
+          <w:szCs w:val="24"/>
+        </w:rPr>
+      </w:pPr>
+    </w:p>
+    <w:p>
+      <w:pPr>
+        <w:ind w:firstLine="350"/>
+        <w:jc w:val="both"/>
+        <w:rPr>
+          <w:sz w:val="24"/>
+          <w:szCs w:val="24"/>
+        </w:rPr>
+      </w:pPr>
+    </w:p>
+    <w:p>
+      <w:pPr>
+        <w:ind w:firstLine="350"/>
+        <w:jc w:val="both"/>
+        <w:rPr>
+          <w:sz w:val="24"/>
+          <w:szCs w:val="24"/>
+        </w:rPr>
+      </w:pPr>
+    </w:p>
+    <w:p>
+      <w:pPr>
+        <w:ind w:firstLine="350"/>
+        <w:jc w:val="both"/>
+        <w:rPr>
+          <w:sz w:val="24"/>
+          <w:szCs w:val="24"/>
+        </w:rPr>
+      </w:pPr>
+    </w:p>
+    <w:p>
+      <w:pPr>
+        <w:ind w:firstLine="350"/>
+        <w:jc w:val="both"/>
+        <w:rPr>
+          <w:sz w:val="24"/>
+          <w:szCs w:val="24"/>
+        </w:rPr>
+      </w:pPr>
+    </w:p>
+    <w:p>
+      <w:pPr>
+        <w:ind w:firstLine="350"/>
+        <w:jc w:val="both"/>
+        <w:rPr>
+          <w:sz w:val="24"/>
+          <w:szCs w:val="24"/>
+        </w:rPr>
+      </w:pPr>
+    </w:p>
+    <w:p>
+      <w:pPr>
+        <w:ind w:firstLine="350"/>
+        <w:jc w:val="both"/>
+        <w:rPr>
+          <w:sz w:val="24"/>
+          <w:szCs w:val="24"/>
+        </w:rPr>
+      </w:pPr>
+    </w:p>
+    <w:p>
+      <w:pPr>
+        <w:ind w:firstLine="350"/>
+        <w:jc w:val="both"/>
+        <w:rPr>
+          <w:sz w:val="24"/>
+          <w:szCs w:val="24"/>
+        </w:rPr>
+      </w:pPr>
+    </w:p>
+    <w:p>
+      <w:pPr>
+        <w:ind w:firstLine="350"/>
+        <w:jc w:val="both"/>
+        <w:rPr>
+          <w:sz w:val="24"/>
+          <w:szCs w:val="24"/>
+        </w:rPr>
+      </w:pPr>
+    </w:p>
+    <w:p>
+      <w:pPr>
+        <w:ind w:firstLine="350"/>
+        <w:jc w:val="center"/>
+        <w:rPr>
+          <w:sz w:val="24"/>
+          <w:szCs w:val="24"/>
+        </w:rPr>
+      </w:pPr>
     </w:p>
     <w:p>
       <w:pPr>
@@ -8642,7 +8691,6 @@
           <w:sz w:val="32"/>
           <w:szCs w:val="32"/>
         </w:rPr>
-        <w:lastRenderedPageBreak/>
         <w:t>Conclusão</w:t>
       </w:r>
     </w:p>

</xml_diff>